<commit_message>
custom names for templates output in webpack config
</commit_message>
<xml_diff>
--- a/src/templates/simple.docx
+++ b/src/templates/simple.docx
@@ -33,28 +33,36 @@
         </w:rPr>
         <w:t>{</w:t>
       </w:r>
-      <w:proofErr w:type="spellStart"/>
-      <w:r>
-        <w:rPr>
-          <w:sz w:val="28"/>
-        </w:rPr>
-        <w:t>name.first</w:t>
-      </w:r>
-      <w:proofErr w:type="spellEnd"/>
-      <w:r>
-        <w:rPr>
-          <w:sz w:val="28"/>
-        </w:rPr>
-        <w:t>} {</w:t>
-      </w:r>
-      <w:proofErr w:type="spellStart"/>
-      <w:r>
-        <w:rPr>
-          <w:sz w:val="28"/>
-        </w:rPr>
-        <w:t>name.last</w:t>
-      </w:r>
-      <w:proofErr w:type="spellEnd"/>
+      <w:r>
+        <w:rPr>
+          <w:sz w:val="28"/>
+        </w:rPr>
+        <w:t>#name</w:t>
+      </w:r>
+      <w:r>
+        <w:rPr>
+          <w:sz w:val="28"/>
+        </w:rPr>
+        <w:t>}</w:t>
+      </w:r>
+      <w:r>
+        <w:rPr>
+          <w:sz w:val="28"/>
+        </w:rPr>
+        <w:t>{first}, {last}</w:t>
+      </w:r>
+      <w:r>
+        <w:rPr>
+          <w:sz w:val="28"/>
+        </w:rPr>
+        <w:t>{</w:t>
+      </w:r>
+      <w:r>
+        <w:rPr>
+          <w:sz w:val="28"/>
+        </w:rPr>
+        <w:t>/name</w:t>
+      </w:r>
       <w:r>
         <w:rPr>
           <w:sz w:val="28"/>

</xml_diff>

<commit_message>
added wack fontawesome made form data for select easy to import and update
</commit_message>
<xml_diff>
--- a/src/templates/simple.docx
+++ b/src/templates/simple.docx
@@ -4,75 +4,836 @@
   <w:body>
     <w:p>
       <w:pPr>
-        <w:rPr>
-          <w:sz w:val="36"/>
-        </w:rPr>
-      </w:pPr>
-      <w:r>
-        <w:rPr>
-          <w:sz w:val="36"/>
-        </w:rPr>
-        <w:t>Simple resume</w:t>
-      </w:r>
-    </w:p>
-    <w:p>
-      <w:pPr>
-        <w:rPr>
-          <w:sz w:val="28"/>
-        </w:rPr>
-      </w:pPr>
-      <w:r>
-        <w:rPr>
-          <w:sz w:val="28"/>
-        </w:rPr>
-        <w:t xml:space="preserve">Name: </w:t>
-      </w:r>
-      <w:r>
-        <w:rPr>
-          <w:sz w:val="28"/>
+        <w:spacing w:after="0" w:line="240" w:lineRule="auto"/>
+        <w:jc w:val="center"/>
+        <w:rPr>
+          <w:rFonts w:ascii="Arial Black" w:hAnsi="Arial Black"/>
+          <w:sz w:val="56"/>
+        </w:rPr>
+      </w:pPr>
+      <w:r>
+        <w:rPr>
+          <w:rFonts w:ascii="Arial Black" w:hAnsi="Arial Black"/>
+          <w:sz w:val="56"/>
+        </w:rPr>
+        <w:t>{#name}{</w:t>
+      </w:r>
+      <w:r>
+        <w:rPr>
+          <w:rFonts w:ascii="Arial Black" w:hAnsi="Arial Black"/>
+          <w:sz w:val="56"/>
+        </w:rPr>
+        <w:t>first</w:t>
+      </w:r>
+      <w:r>
+        <w:rPr>
+          <w:rFonts w:ascii="Arial Black" w:hAnsi="Arial Black"/>
+          <w:sz w:val="56"/>
+        </w:rPr>
+        <w:t>-name</w:t>
+      </w:r>
+      <w:r>
+        <w:rPr>
+          <w:rFonts w:ascii="Arial Black" w:hAnsi="Arial Black"/>
+          <w:sz w:val="56"/>
+        </w:rPr>
+        <w:t>}</w:t>
+      </w:r>
+      <w:r>
+        <w:rPr>
+          <w:rFonts w:ascii="Arial Black" w:hAnsi="Arial Black"/>
+          <w:sz w:val="56"/>
+        </w:rPr>
+        <w:t xml:space="preserve"> {#middle-name}middle-name</w:t>
+      </w:r>
+      <w:r>
+        <w:rPr>
+          <w:rFonts w:ascii="Arial Black" w:hAnsi="Arial Black"/>
+          <w:sz w:val="56"/>
+        </w:rPr>
+        <w:t xml:space="preserve"> </w:t>
+      </w:r>
+      <w:r>
+        <w:rPr>
+          <w:rFonts w:ascii="Arial Black" w:hAnsi="Arial Black"/>
+          <w:sz w:val="56"/>
+        </w:rPr>
+        <w:t>{/middle-name}</w:t>
+      </w:r>
+      <w:r>
+        <w:rPr>
+          <w:rFonts w:ascii="Arial Black" w:hAnsi="Arial Black"/>
+          <w:sz w:val="56"/>
         </w:rPr>
         <w:t>{</w:t>
       </w:r>
       <w:r>
         <w:rPr>
-          <w:sz w:val="28"/>
-        </w:rPr>
-        <w:t>#name</w:t>
-      </w:r>
-      <w:r>
-        <w:rPr>
-          <w:sz w:val="28"/>
+          <w:rFonts w:ascii="Arial Black" w:hAnsi="Arial Black"/>
+          <w:sz w:val="56"/>
+        </w:rPr>
+        <w:t>last</w:t>
+      </w:r>
+      <w:r>
+        <w:rPr>
+          <w:rFonts w:ascii="Arial Black" w:hAnsi="Arial Black"/>
+          <w:sz w:val="56"/>
+        </w:rPr>
+        <w:t>-name</w:t>
+      </w:r>
+      <w:r>
+        <w:rPr>
+          <w:rFonts w:ascii="Arial Black" w:hAnsi="Arial Black"/>
+          <w:sz w:val="56"/>
         </w:rPr>
         <w:t>}</w:t>
       </w:r>
       <w:r>
         <w:rPr>
-          <w:sz w:val="28"/>
-        </w:rPr>
-        <w:t>{first}, {last}</w:t>
-      </w:r>
-      <w:r>
-        <w:rPr>
+          <w:rFonts w:ascii="Arial Black" w:hAnsi="Arial Black"/>
+          <w:sz w:val="56"/>
+        </w:rPr>
+        <w:t>{/name}</w:t>
+      </w:r>
+    </w:p>
+    <w:p>
+      <w:pPr>
+        <w:spacing w:after="0"/>
+        <w:jc w:val="center"/>
+        <w:rPr>
+          <w:sz w:val="28"/>
+        </w:rPr>
+      </w:pPr>
+      <w:r>
+        <w:rPr>
+          <w:sz w:val="28"/>
+        </w:rPr>
+        <w:t xml:space="preserve">{#contact} </w:t>
+      </w:r>
+      <w:r>
+        <w:rPr>
+          <w:b/>
+          <w:sz w:val="28"/>
+        </w:rPr>
+        <w:t>Phone:</w:t>
+      </w:r>
+      <w:r>
+        <w:rPr>
+          <w:sz w:val="28"/>
+        </w:rPr>
+        <w:t xml:space="preserve"> {phone}</w:t>
+      </w:r>
+      <w:r>
+        <w:rPr>
+          <w:sz w:val="28"/>
+        </w:rPr>
+        <w:t xml:space="preserve"> | </w:t>
+      </w:r>
+      <w:r>
+        <w:rPr>
+          <w:b/>
+          <w:sz w:val="28"/>
+        </w:rPr>
+        <w:t>E</w:t>
+      </w:r>
+      <w:r>
+        <w:rPr>
+          <w:b/>
+          <w:sz w:val="28"/>
+        </w:rPr>
+        <w:t>-mail:</w:t>
+      </w:r>
+      <w:r>
+        <w:rPr>
+          <w:sz w:val="28"/>
+        </w:rPr>
+        <w:t xml:space="preserve"> </w:t>
+      </w:r>
+      <w:r>
+        <w:rPr>
+          <w:sz w:val="28"/>
+        </w:rPr>
+        <w:t>{email}</w:t>
+      </w:r>
+    </w:p>
+    <w:p>
+      <w:pPr>
+        <w:spacing w:after="0"/>
+        <w:jc w:val="center"/>
+        <w:rPr>
+          <w:sz w:val="28"/>
+        </w:rPr>
+      </w:pPr>
+      <w:r>
+        <w:rPr>
+          <w:b/>
+          <w:sz w:val="28"/>
+        </w:rPr>
+        <w:t>Address:</w:t>
+      </w:r>
+      <w:r>
+        <w:rPr>
+          <w:sz w:val="28"/>
+        </w:rPr>
+        <w:t xml:space="preserve"> {address}</w:t>
+      </w:r>
+      <w:r>
+        <w:rPr>
+          <w:sz w:val="28"/>
+        </w:rPr>
+        <w:t xml:space="preserve"> </w:t>
+      </w:r>
+      <w:r>
+        <w:rPr>
+          <w:sz w:val="28"/>
+        </w:rPr>
+        <w:t>{/contact}</w:t>
+      </w:r>
+      <w:r>
+        <w:rPr>
+          <w:sz w:val="28"/>
+        </w:rPr>
+        <w:t xml:space="preserve"> </w:t>
+      </w:r>
+    </w:p>
+    <w:p>
+      <w:pPr>
+        <w:spacing w:after="0"/>
+        <w:rPr>
+          <w:sz w:val="28"/>
+        </w:rPr>
+      </w:pPr>
+      <w:r>
+        <w:rPr>
+          <w:sz w:val="28"/>
+        </w:rPr>
+        <w:t>{#profile}</w:t>
+      </w:r>
+    </w:p>
+    <w:p>
+      <w:pPr>
+        <w:spacing w:after="0"/>
+        <w:rPr>
+          <w:rFonts w:ascii="Arial Black" w:hAnsi="Arial Black"/>
+          <w:sz w:val="28"/>
+        </w:rPr>
+      </w:pPr>
+      <w:r>
+        <w:rPr>
+          <w:rFonts w:ascii="Arial Black" w:hAnsi="Arial Black"/>
+          <w:sz w:val="28"/>
+        </w:rPr>
+        <w:t>PROFILE</w:t>
+      </w:r>
+    </w:p>
+    <w:p>
+      <w:pPr>
+        <w:spacing w:after="0"/>
+        <w:rPr>
+          <w:sz w:val="28"/>
+        </w:rPr>
+      </w:pPr>
+      <w:r>
+        <w:rPr>
+          <w:sz w:val="28"/>
+        </w:rPr>
+        <w:t>Date of Birth:</w:t>
+      </w:r>
+      <w:r>
+        <w:rPr>
+          <w:sz w:val="28"/>
+        </w:rPr>
+        <w:tab/>
+      </w:r>
+      <w:r>
+        <w:rPr>
+          <w:sz w:val="28"/>
+        </w:rPr>
+        <w:t>{dob}</w:t>
+      </w:r>
+    </w:p>
+    <w:p>
+      <w:pPr>
+        <w:spacing w:after="0"/>
+        <w:rPr>
+          <w:sz w:val="28"/>
+        </w:rPr>
+      </w:pPr>
+      <w:r>
+        <w:rPr>
+          <w:sz w:val="28"/>
+        </w:rPr>
+        <w:t xml:space="preserve">Gender: </w:t>
+      </w:r>
+      <w:r>
+        <w:rPr>
+          <w:sz w:val="28"/>
+        </w:rPr>
+        <w:tab/>
+      </w:r>
+      <w:r>
+        <w:rPr>
+          <w:sz w:val="28"/>
+        </w:rPr>
+        <w:tab/>
+      </w:r>
+      <w:r>
+        <w:rPr>
+          <w:sz w:val="28"/>
+        </w:rPr>
+        <w:t>{gender}</w:t>
+      </w:r>
+    </w:p>
+    <w:p>
+      <w:pPr>
+        <w:spacing w:after="0"/>
+        <w:rPr>
+          <w:sz w:val="28"/>
+        </w:rPr>
+      </w:pPr>
+      <w:r>
+        <w:rPr>
+          <w:sz w:val="28"/>
+        </w:rPr>
+        <w:t>State of Origin:</w:t>
+      </w:r>
+      <w:r>
+        <w:rPr>
+          <w:sz w:val="28"/>
+        </w:rPr>
+        <w:tab/>
+      </w:r>
+      <w:r>
+        <w:rPr>
+          <w:sz w:val="28"/>
+        </w:rPr>
+        <w:t>{state-o</w:t>
+      </w:r>
+      <w:r>
+        <w:rPr>
+          <w:sz w:val="28"/>
+        </w:rPr>
+        <w:t>f</w:t>
+      </w:r>
+      <w:r>
+        <w:rPr>
+          <w:sz w:val="28"/>
+        </w:rPr>
+        <w:t>-o</w:t>
+      </w:r>
+      <w:r>
+        <w:rPr>
+          <w:sz w:val="28"/>
+        </w:rPr>
+        <w:t>rigin}</w:t>
+      </w:r>
+      <w:r>
+        <w:rPr>
+          <w:sz w:val="28"/>
+        </w:rPr>
+        <w:t xml:space="preserve"> </w:t>
+      </w:r>
+    </w:p>
+    <w:p>
+      <w:pPr>
+        <w:spacing w:after="0"/>
+        <w:rPr>
+          <w:sz w:val="28"/>
+        </w:rPr>
+      </w:pPr>
+      <w:r>
+        <w:rPr>
+          <w:sz w:val="28"/>
+        </w:rPr>
+        <w:t>L.G.A:</w:t>
+      </w:r>
+      <w:r>
+        <w:rPr>
+          <w:sz w:val="28"/>
+        </w:rPr>
+        <w:tab/>
+      </w:r>
+      <w:r>
+        <w:rPr>
+          <w:sz w:val="28"/>
+        </w:rPr>
+        <w:tab/>
+      </w:r>
+      <w:r>
+        <w:rPr>
+          <w:sz w:val="28"/>
+        </w:rPr>
+        <w:tab/>
+      </w:r>
+      <w:r>
+        <w:rPr>
+          <w:sz w:val="28"/>
+        </w:rPr>
+        <w:t>{lga}</w:t>
+      </w:r>
+    </w:p>
+    <w:p>
+      <w:pPr>
+        <w:spacing w:after="0"/>
+        <w:rPr>
+          <w:sz w:val="28"/>
+        </w:rPr>
+      </w:pPr>
+      <w:r>
+        <w:rPr>
+          <w:sz w:val="28"/>
+        </w:rPr>
+        <w:t>Marital Status:</w:t>
+      </w:r>
+      <w:r>
+        <w:rPr>
+          <w:sz w:val="28"/>
+        </w:rPr>
+        <w:tab/>
+      </w:r>
+      <w:r>
+        <w:rPr>
+          <w:sz w:val="28"/>
+        </w:rPr>
+        <w:t>{marital-s</w:t>
+      </w:r>
+      <w:r>
+        <w:rPr>
+          <w:sz w:val="28"/>
+        </w:rPr>
+        <w:t>tatus}</w:t>
+      </w:r>
+    </w:p>
+    <w:p>
+      <w:pPr>
+        <w:spacing w:after="0"/>
+        <w:rPr>
+          <w:sz w:val="28"/>
+        </w:rPr>
+      </w:pPr>
+      <w:r>
+        <w:rPr>
+          <w:sz w:val="28"/>
+        </w:rPr>
+        <w:t>Religion:</w:t>
+      </w:r>
+      <w:r>
+        <w:rPr>
+          <w:sz w:val="28"/>
+        </w:rPr>
+        <w:tab/>
+      </w:r>
+      <w:r>
+        <w:rPr>
+          <w:sz w:val="28"/>
+        </w:rPr>
+        <w:tab/>
+      </w:r>
+      <w:r>
+        <w:rPr>
+          <w:sz w:val="28"/>
+        </w:rPr>
+        <w:t>{religion}</w:t>
+      </w:r>
+    </w:p>
+    <w:p>
+      <w:pPr>
+        <w:spacing w:after="0"/>
+        <w:rPr>
+          <w:sz w:val="28"/>
+        </w:rPr>
+      </w:pPr>
+      <w:r>
+        <w:rPr>
+          <w:sz w:val="28"/>
+        </w:rPr>
+        <w:t>{/profile}</w:t>
+      </w:r>
+    </w:p>
+    <w:p>
+      <w:pPr>
+        <w:spacing w:before="600" w:after="0" w:line="240" w:lineRule="auto"/>
+        <w:rPr>
+          <w:rFonts w:ascii="Arial Black" w:hAnsi="Arial Black"/>
+          <w:sz w:val="28"/>
+        </w:rPr>
+      </w:pPr>
+      <w:r>
+        <w:rPr>
+          <w:rFonts w:ascii="Arial Black" w:hAnsi="Arial Black"/>
+          <w:sz w:val="28"/>
+        </w:rPr>
+        <w:t>EDUCATIONAL HISTORY</w:t>
+      </w:r>
+    </w:p>
+    <w:p>
+      <w:pPr>
+        <w:spacing w:after="0"/>
+        <w:rPr>
+          <w:sz w:val="28"/>
+        </w:rPr>
+      </w:pPr>
+    </w:p>
+    <w:p>
+      <w:pPr>
+        <w:spacing w:after="0"/>
+        <w:rPr>
+          <w:sz w:val="28"/>
+        </w:rPr>
+      </w:pPr>
+      <w:r>
+        <w:rPr>
+          <w:sz w:val="28"/>
+        </w:rPr>
+        <w:t>{#educationalHistory}</w:t>
+      </w:r>
+    </w:p>
+    <w:p>
+      <w:pPr>
+        <w:spacing w:after="0"/>
+        <w:rPr>
+          <w:i/>
+          <w:sz w:val="32"/>
+        </w:rPr>
+      </w:pPr>
+      <w:r>
+        <w:rPr>
+          <w:b/>
+          <w:color w:val="000000" w:themeColor="text1"/>
+          <w:sz w:val="28"/>
+        </w:rPr>
+        <w:t>{name-of-institute}, {location}</w:t>
+      </w:r>
+      <w:r>
+        <w:rPr>
+          <w:sz w:val="28"/>
+        </w:rPr>
+        <w:t xml:space="preserve"> – </w:t>
+      </w:r>
+      <w:r>
+        <w:rPr>
+          <w:i/>
           <w:sz w:val="28"/>
         </w:rPr>
         <w:t>{</w:t>
       </w:r>
       <w:r>
         <w:rPr>
-          <w:sz w:val="28"/>
-        </w:rPr>
-        <w:t>/name</w:t>
-      </w:r>
-      <w:r>
-        <w:rPr>
+          <w:i/>
+          <w:sz w:val="28"/>
+        </w:rPr>
+        <w:t>qualification</w:t>
+      </w:r>
+      <w:r>
+        <w:rPr>
+          <w:i/>
           <w:sz w:val="28"/>
         </w:rPr>
         <w:t>}</w:t>
+      </w:r>
+    </w:p>
+    <w:p>
+      <w:pPr>
+        <w:spacing w:after="0"/>
+        <w:rPr>
+          <w:color w:val="404040" w:themeColor="text1" w:themeTint="BF"/>
+          <w:sz w:val="24"/>
+        </w:rPr>
+      </w:pPr>
+      <w:r>
+        <w:rPr>
+          <w:color w:val="404040" w:themeColor="text1" w:themeTint="BF"/>
+          <w:sz w:val="24"/>
+        </w:rPr>
+        <w:t>{started}</w:t>
+      </w:r>
+      <w:r>
+        <w:rPr>
+          <w:color w:val="404040" w:themeColor="text1" w:themeTint="BF"/>
+          <w:sz w:val="24"/>
+        </w:rPr>
+        <w:t xml:space="preserve"> – </w:t>
+      </w:r>
+      <w:r>
+        <w:rPr>
+          <w:color w:val="404040" w:themeColor="text1" w:themeTint="BF"/>
+          <w:sz w:val="24"/>
+        </w:rPr>
+        <w:t>{finished}</w:t>
+      </w:r>
+    </w:p>
+    <w:p>
+      <w:pPr>
+        <w:spacing w:after="0"/>
+        <w:rPr>
+          <w:sz w:val="28"/>
+        </w:rPr>
+      </w:pPr>
+    </w:p>
+    <w:p>
+      <w:pPr>
+        <w:spacing w:after="0"/>
+        <w:rPr>
+          <w:sz w:val="28"/>
+        </w:rPr>
+      </w:pPr>
+      <w:r>
+        <w:rPr>
+          <w:sz w:val="28"/>
+        </w:rPr>
+        <w:t>{/educationalHistory}</w:t>
+      </w:r>
+    </w:p>
+    <w:p>
+      <w:pPr>
+        <w:spacing w:before="600" w:after="0" w:line="240" w:lineRule="auto"/>
+        <w:rPr>
+          <w:rFonts w:ascii="Arial Black" w:hAnsi="Arial Black"/>
+          <w:sz w:val="28"/>
+        </w:rPr>
+      </w:pPr>
+      <w:r>
+        <w:rPr>
+          <w:rFonts w:ascii="Arial Black" w:hAnsi="Arial Black"/>
+          <w:sz w:val="28"/>
+        </w:rPr>
+        <w:t>WORK EXPERIENCE</w:t>
+      </w:r>
+    </w:p>
+    <w:p>
+      <w:pPr>
+        <w:spacing w:after="0"/>
+        <w:rPr>
+          <w:sz w:val="28"/>
+        </w:rPr>
+      </w:pPr>
+    </w:p>
+    <w:p>
+      <w:pPr>
+        <w:spacing w:after="0"/>
+        <w:rPr>
+          <w:sz w:val="28"/>
+        </w:rPr>
+      </w:pPr>
+      <w:r>
+        <w:rPr>
+          <w:sz w:val="28"/>
+        </w:rPr>
+        <w:t>{#workExperience}</w:t>
+      </w:r>
+    </w:p>
+    <w:p>
+      <w:pPr>
+        <w:spacing w:after="0"/>
+        <w:rPr>
+          <w:sz w:val="28"/>
+        </w:rPr>
+      </w:pPr>
+      <w:r>
+        <w:rPr>
+          <w:b/>
+          <w:sz w:val="28"/>
+        </w:rPr>
+        <w:t>{name-of-organization}</w:t>
+      </w:r>
+      <w:r>
+        <w:rPr>
+          <w:sz w:val="28"/>
+        </w:rPr>
+        <w:t xml:space="preserve"> – </w:t>
+      </w:r>
+      <w:r>
+        <w:rPr>
+          <w:i/>
+          <w:sz w:val="28"/>
+        </w:rPr>
+        <w:t>{position}</w:t>
+      </w:r>
+    </w:p>
+    <w:p>
+      <w:pPr>
+        <w:spacing w:after="0"/>
+        <w:rPr>
+          <w:color w:val="404040" w:themeColor="text1" w:themeTint="BF"/>
+          <w:sz w:val="24"/>
+        </w:rPr>
+      </w:pPr>
+      <w:r>
+        <w:rPr>
+          <w:color w:val="404040" w:themeColor="text1" w:themeTint="BF"/>
+          <w:sz w:val="24"/>
+        </w:rPr>
+        <w:t>{work-start}</w:t>
+      </w:r>
+      <w:r>
+        <w:rPr>
+          <w:color w:val="404040" w:themeColor="text1" w:themeTint="BF"/>
+          <w:sz w:val="24"/>
+        </w:rPr>
+        <w:t xml:space="preserve"> </w:t>
+      </w:r>
+      <w:r>
+        <w:rPr>
+          <w:color w:val="404040" w:themeColor="text1" w:themeTint="BF"/>
+          <w:sz w:val="24"/>
+        </w:rPr>
+        <w:t>– {work-end}</w:t>
+      </w:r>
+    </w:p>
+    <w:p>
+      <w:pPr>
+        <w:spacing w:after="0"/>
+        <w:rPr>
+          <w:color w:val="404040" w:themeColor="text1" w:themeTint="BF"/>
+          <w:sz w:val="28"/>
+          <w:szCs w:val="28"/>
+        </w:rPr>
+      </w:pPr>
+    </w:p>
+    <w:p>
+      <w:pPr>
+        <w:spacing w:after="0"/>
+        <w:rPr>
+          <w:sz w:val="28"/>
+          <w:szCs w:val="28"/>
+        </w:rPr>
+      </w:pPr>
+      <w:r>
+        <w:rPr>
+          <w:sz w:val="28"/>
+          <w:szCs w:val="28"/>
+        </w:rPr>
+        <w:t>{/workExperience}</w:t>
+      </w:r>
+    </w:p>
+    <w:p>
+      <w:pPr>
+        <w:spacing w:before="600" w:after="0" w:line="240" w:lineRule="auto"/>
+        <w:rPr>
+          <w:rFonts w:ascii="Arial Black" w:hAnsi="Arial Black"/>
+          <w:sz w:val="28"/>
+        </w:rPr>
+      </w:pPr>
+      <w:r>
+        <w:rPr>
+          <w:rFonts w:ascii="Arial Black" w:hAnsi="Arial Black"/>
+          <w:sz w:val="28"/>
+        </w:rPr>
+        <w:t>REFEREES</w:t>
+      </w:r>
+    </w:p>
+    <w:p>
+      <w:pPr>
+        <w:spacing w:after="0" w:line="240" w:lineRule="auto"/>
+        <w:rPr>
+          <w:sz w:val="28"/>
+        </w:rPr>
+      </w:pPr>
+    </w:p>
+    <w:p>
+      <w:pPr>
+        <w:spacing w:after="0" w:line="240" w:lineRule="auto"/>
+        <w:rPr>
+          <w:sz w:val="28"/>
+        </w:rPr>
+      </w:pPr>
+      <w:r>
+        <w:rPr>
+          <w:sz w:val="28"/>
+        </w:rPr>
+        <w:t>{#referees}</w:t>
+      </w:r>
+    </w:p>
+    <w:p>
+      <w:pPr>
+        <w:spacing w:after="0"/>
+        <w:rPr>
+          <w:b/>
+          <w:sz w:val="28"/>
+        </w:rPr>
+      </w:pPr>
+      <w:r>
+        <w:rPr>
+          <w:b/>
+          <w:sz w:val="28"/>
+        </w:rPr>
+        <w:t>{referee-name}</w:t>
+      </w:r>
+    </w:p>
+    <w:p>
+      <w:pPr>
+        <w:spacing w:after="0"/>
+        <w:rPr>
+          <w:sz w:val="28"/>
+        </w:rPr>
+      </w:pPr>
+      <w:r>
+        <w:rPr>
+          <w:b/>
+          <w:sz w:val="28"/>
+        </w:rPr>
+        <w:t>{referee-position}</w:t>
+      </w:r>
+      <w:r>
+        <w:rPr>
+          <w:b/>
+          <w:sz w:val="28"/>
+        </w:rPr>
+        <w:t xml:space="preserve"> </w:t>
+      </w:r>
+      <w:r>
+        <w:rPr>
+          <w:sz w:val="28"/>
+        </w:rPr>
+        <w:t xml:space="preserve">– </w:t>
+      </w:r>
+      <w:r>
+        <w:rPr>
+          <w:i/>
+          <w:sz w:val="28"/>
+        </w:rPr>
+        <w:t>{referee-organization}</w:t>
+      </w:r>
+    </w:p>
+    <w:p>
+      <w:pPr>
+        <w:spacing w:after="0"/>
+        <w:rPr>
+          <w:sz w:val="28"/>
+        </w:rPr>
+      </w:pPr>
+      <w:r>
+        <w:rPr>
+          <w:sz w:val="28"/>
+        </w:rPr>
+        <w:t>{referee-contact}</w:t>
+      </w:r>
+    </w:p>
+    <w:p>
+      <w:pPr>
+        <w:spacing w:after="0"/>
+        <w:rPr>
+          <w:sz w:val="28"/>
+        </w:rPr>
+      </w:pPr>
+    </w:p>
+    <w:p>
+      <w:pPr>
+        <w:spacing w:after="0"/>
+        <w:rPr>
+          <w:sz w:val="28"/>
+        </w:rPr>
+      </w:pPr>
+      <w:r>
+        <w:rPr>
+          <w:sz w:val="28"/>
+        </w:rPr>
+        <w:t>{/referees}</w:t>
       </w:r>
     </w:p>
     <w:sectPr>
       <w:pgSz w:w="12240" w:h="15840"/>
-      <w:pgMar w:top="1440" w:right="1440" w:bottom="1440" w:left="1440" w:header="720" w:footer="720" w:gutter="0"/>
+      <w:pgMar w:top="720" w:right="720" w:bottom="720" w:left="720" w:header="720" w:footer="720" w:gutter="0"/>
       <w:cols w:space="720"/>
       <w:docGrid w:linePitch="360"/>
     </w:sectPr>
@@ -268,6 +1029,17 @@
     <w:uiPriority w:val="99"/>
     <w:semiHidden/>
     <w:unhideWhenUsed/>
+  </w:style>
+  <w:style w:type="character" w:styleId="Hyperlink">
+    <w:name w:val="Hyperlink"/>
+    <w:basedOn w:val="DefaultParagraphFont"/>
+    <w:uiPriority w:val="99"/>
+    <w:unhideWhenUsed/>
+    <w:rsid w:val="00A77D1C"/>
+    <w:rPr>
+      <w:color w:val="0000FF" w:themeColor="hyperlink"/>
+      <w:u w:val="single"/>
+    </w:rPr>
   </w:style>
 </w:styles>
 </file>

</xml_diff>

<commit_message>
first clean resume generation
</commit_message>
<xml_diff>
--- a/src/templates/simple.docx
+++ b/src/templates/simple.docx
@@ -44,7 +44,28 @@
           <w:rFonts w:ascii="Arial Black" w:hAnsi="Arial Black"/>
           <w:sz w:val="56"/>
         </w:rPr>
-        <w:t xml:space="preserve"> {#middle-name}middle-name</w:t>
+        <w:t xml:space="preserve"> {#middle-name}</w:t>
+      </w:r>
+      <w:r>
+        <w:rPr>
+          <w:rFonts w:ascii="Arial Black" w:hAnsi="Arial Black"/>
+          <w:sz w:val="56"/>
+        </w:rPr>
+        <w:t>{</w:t>
+      </w:r>
+      <w:r>
+        <w:rPr>
+          <w:rFonts w:ascii="Arial Black" w:hAnsi="Arial Black"/>
+          <w:sz w:val="56"/>
+        </w:rPr>
+        <w:t>middle-name</w:t>
+      </w:r>
+      <w:r>
+        <w:rPr>
+          <w:rFonts w:ascii="Arial Black" w:hAnsi="Arial Black"/>
+          <w:sz w:val="56"/>
+        </w:rPr>
+        <w:t>}</w:t>
       </w:r>
       <w:r>
         <w:rPr>

</xml_diff>

<commit_message>
Edited the template and the modal's attributes
</commit_message>
<xml_diff>
--- a/src/templates/simple.docx
+++ b/src/templates/simple.docx
@@ -80,7 +80,39 @@
                 <w:rFonts w:asciiTheme="majorHAnsi" w:hAnsiTheme="majorHAnsi" w:cstheme="majorHAnsi"/>
                 <w:sz w:val="52"/>
               </w:rPr>
-              <w:t>{#name}{first-name} {last-name}{/name}</w:t>
+              <w:t>{#name}{</w:t>
+            </w:r>
+            <w:proofErr w:type="gramStart"/>
+            <w:r>
+              <w:rPr>
+                <w:rFonts w:asciiTheme="majorHAnsi" w:hAnsiTheme="majorHAnsi" w:cstheme="majorHAnsi"/>
+                <w:sz w:val="52"/>
+              </w:rPr>
+              <w:t>first-name</w:t>
+            </w:r>
+            <w:proofErr w:type="gramEnd"/>
+            <w:r>
+              <w:rPr>
+                <w:rFonts w:asciiTheme="majorHAnsi" w:hAnsiTheme="majorHAnsi" w:cstheme="majorHAnsi"/>
+                <w:sz w:val="52"/>
+              </w:rPr>
+              <w:t>} {</w:t>
+            </w:r>
+            <w:proofErr w:type="gramStart"/>
+            <w:r>
+              <w:rPr>
+                <w:rFonts w:asciiTheme="majorHAnsi" w:hAnsiTheme="majorHAnsi" w:cstheme="majorHAnsi"/>
+                <w:sz w:val="52"/>
+              </w:rPr>
+              <w:t>last-name</w:t>
+            </w:r>
+            <w:proofErr w:type="gramEnd"/>
+            <w:r>
+              <w:rPr>
+                <w:rFonts w:asciiTheme="majorHAnsi" w:hAnsiTheme="majorHAnsi" w:cstheme="majorHAnsi"/>
+                <w:sz w:val="52"/>
+              </w:rPr>
+              <w:t>}{/name}</w:t>
             </w:r>
           </w:p>
           <w:p>
@@ -108,7 +140,23 @@
                 <w:rFonts w:asciiTheme="majorHAnsi" w:hAnsiTheme="majorHAnsi" w:cstheme="majorHAnsi"/>
                 <w:sz w:val="36"/>
               </w:rPr>
-              <w:t>{#name}{job-title}{/name}</w:t>
+              <w:t>{#name}{</w:t>
+            </w:r>
+            <w:proofErr w:type="gramStart"/>
+            <w:r>
+              <w:rPr>
+                <w:rFonts w:asciiTheme="majorHAnsi" w:hAnsiTheme="majorHAnsi" w:cstheme="majorHAnsi"/>
+                <w:sz w:val="36"/>
+              </w:rPr>
+              <w:t>job-title</w:t>
+            </w:r>
+            <w:proofErr w:type="gramEnd"/>
+            <w:r>
+              <w:rPr>
+                <w:rFonts w:asciiTheme="majorHAnsi" w:hAnsiTheme="majorHAnsi" w:cstheme="majorHAnsi"/>
+                <w:sz w:val="36"/>
+              </w:rPr>
+              <w:t>}{/name}</w:t>
             </w:r>
           </w:p>
         </w:tc>
@@ -157,7 +205,7 @@
               <w:drawing>
                 <wp:inline distT="114300" distB="114300" distL="114300" distR="114300">
                   <wp:extent cx="3981450" cy="25400"/>
-                  <wp:effectExtent l="0" t="0" r="0" b="0"/>
+                  <wp:effectExtent l="19050" t="0" r="0" b="0"/>
                   <wp:docPr id="1" name="image1.png" descr="horizontal line"/>
                   <wp:cNvGraphicFramePr/>
                   <a:graphic xmlns:a="http://schemas.openxmlformats.org/drawingml/2006/main">
@@ -217,7 +265,39 @@
                 <w:rFonts w:asciiTheme="majorHAnsi" w:hAnsiTheme="majorHAnsi" w:cstheme="majorHAnsi"/>
                 <w:sz w:val="28"/>
               </w:rPr>
-              <w:t>{#name}{first-name} {last-name}{/name}</w:t>
+              <w:t>{#name}{</w:t>
+            </w:r>
+            <w:proofErr w:type="gramStart"/>
+            <w:r>
+              <w:rPr>
+                <w:rFonts w:asciiTheme="majorHAnsi" w:hAnsiTheme="majorHAnsi" w:cstheme="majorHAnsi"/>
+                <w:sz w:val="28"/>
+              </w:rPr>
+              <w:t>first-name</w:t>
+            </w:r>
+            <w:proofErr w:type="gramEnd"/>
+            <w:r>
+              <w:rPr>
+                <w:rFonts w:asciiTheme="majorHAnsi" w:hAnsiTheme="majorHAnsi" w:cstheme="majorHAnsi"/>
+                <w:sz w:val="28"/>
+              </w:rPr>
+              <w:t>} {</w:t>
+            </w:r>
+            <w:proofErr w:type="gramStart"/>
+            <w:r>
+              <w:rPr>
+                <w:rFonts w:asciiTheme="majorHAnsi" w:hAnsiTheme="majorHAnsi" w:cstheme="majorHAnsi"/>
+                <w:sz w:val="28"/>
+              </w:rPr>
+              <w:t>last-name</w:t>
+            </w:r>
+            <w:proofErr w:type="gramEnd"/>
+            <w:r>
+              <w:rPr>
+                <w:rFonts w:asciiTheme="majorHAnsi" w:hAnsiTheme="majorHAnsi" w:cstheme="majorHAnsi"/>
+                <w:sz w:val="28"/>
+              </w:rPr>
+              <w:t>}{/name}</w:t>
             </w:r>
           </w:p>
           <w:p>
@@ -433,7 +513,7 @@
               <w:drawing>
                 <wp:inline distT="114300" distB="114300" distL="114300" distR="114300">
                   <wp:extent cx="3981450" cy="25400"/>
-                  <wp:effectExtent l="0" t="0" r="0" b="0"/>
+                  <wp:effectExtent l="19050" t="0" r="0" b="0"/>
                   <wp:docPr id="4" name="image3.png" descr="horizontal line"/>
                   <wp:cNvGraphicFramePr/>
                   <a:graphic xmlns:a="http://schemas.openxmlformats.org/drawingml/2006/main">
@@ -736,7 +816,25 @@
                 <w:szCs w:val="20"/>
               </w:rPr>
               <w:tab/>
-              <w:t>{lga}</w:t>
+              <w:t>{</w:t>
+            </w:r>
+            <w:proofErr w:type="spellStart"/>
+            <w:r>
+              <w:rPr>
+                <w:rFonts w:asciiTheme="majorHAnsi" w:hAnsiTheme="majorHAnsi" w:cstheme="majorHAnsi"/>
+                <w:sz w:val="24"/>
+                <w:szCs w:val="20"/>
+              </w:rPr>
+              <w:t>lga</w:t>
+            </w:r>
+            <w:proofErr w:type="spellEnd"/>
+            <w:r>
+              <w:rPr>
+                <w:rFonts w:asciiTheme="majorHAnsi" w:hAnsiTheme="majorHAnsi" w:cstheme="majorHAnsi"/>
+                <w:sz w:val="24"/>
+                <w:szCs w:val="20"/>
+              </w:rPr>
+              <w:t>}</w:t>
             </w:r>
           </w:p>
           <w:p>
@@ -1022,7 +1120,39 @@
                 <w:rFonts w:asciiTheme="majorHAnsi" w:hAnsiTheme="majorHAnsi" w:cstheme="majorHAnsi"/>
                 <w:sz w:val="26"/>
               </w:rPr>
-              <w:t>{#workExperience}{name-of-organization}</w:t>
+              <w:t>{#</w:t>
+            </w:r>
+            <w:proofErr w:type="spellStart"/>
+            <w:r>
+              <w:rPr>
+                <w:rFonts w:asciiTheme="majorHAnsi" w:hAnsiTheme="majorHAnsi" w:cstheme="majorHAnsi"/>
+                <w:sz w:val="26"/>
+              </w:rPr>
+              <w:t>workExperience</w:t>
+            </w:r>
+            <w:proofErr w:type="spellEnd"/>
+            <w:r>
+              <w:rPr>
+                <w:rFonts w:asciiTheme="majorHAnsi" w:hAnsiTheme="majorHAnsi" w:cstheme="majorHAnsi"/>
+                <w:sz w:val="26"/>
+              </w:rPr>
+              <w:t>}{</w:t>
+            </w:r>
+            <w:proofErr w:type="gramStart"/>
+            <w:r>
+              <w:rPr>
+                <w:rFonts w:asciiTheme="majorHAnsi" w:hAnsiTheme="majorHAnsi" w:cstheme="majorHAnsi"/>
+                <w:sz w:val="26"/>
+              </w:rPr>
+              <w:t>name-of-organization</w:t>
+            </w:r>
+            <w:proofErr w:type="gramEnd"/>
+            <w:r>
+              <w:rPr>
+                <w:rFonts w:asciiTheme="majorHAnsi" w:hAnsiTheme="majorHAnsi" w:cstheme="majorHAnsi"/>
+                <w:sz w:val="26"/>
+              </w:rPr>
+              <w:t>}</w:t>
             </w:r>
             <w:r>
               <w:rPr>
@@ -1066,13 +1196,29 @@
                 <w:rFonts w:asciiTheme="majorHAnsi" w:hAnsiTheme="majorHAnsi" w:cstheme="majorHAnsi"/>
                 <w:sz w:val="22"/>
               </w:rPr>
-              <w:t>{work-start}</w:t>
-            </w:r>
+              <w:t>{</w:t>
+            </w:r>
+            <w:proofErr w:type="gramStart"/>
             <w:r>
               <w:rPr>
                 <w:rFonts w:asciiTheme="majorHAnsi" w:hAnsiTheme="majorHAnsi" w:cstheme="majorHAnsi"/>
                 <w:sz w:val="22"/>
               </w:rPr>
+              <w:t>work-start</w:t>
+            </w:r>
+            <w:proofErr w:type="gramEnd"/>
+            <w:r>
+              <w:rPr>
+                <w:rFonts w:asciiTheme="majorHAnsi" w:hAnsiTheme="majorHAnsi" w:cstheme="majorHAnsi"/>
+                <w:sz w:val="22"/>
+              </w:rPr>
+              <w:t>}</w:t>
+            </w:r>
+            <w:r>
+              <w:rPr>
+                <w:rFonts w:asciiTheme="majorHAnsi" w:hAnsiTheme="majorHAnsi" w:cstheme="majorHAnsi"/>
+                <w:sz w:val="22"/>
+              </w:rPr>
               <w:t xml:space="preserve"> </w:t>
             </w:r>
             <w:r>
@@ -1080,7 +1226,39 @@
                 <w:rFonts w:asciiTheme="majorHAnsi" w:hAnsiTheme="majorHAnsi" w:cstheme="majorHAnsi"/>
                 <w:sz w:val="22"/>
               </w:rPr>
-              <w:t>– {work-end}, {work-location}{/workExperience}</w:t>
+              <w:t>– {work-end}, {work-location</w:t>
+            </w:r>
+            <w:proofErr w:type="gramStart"/>
+            <w:r>
+              <w:rPr>
+                <w:rFonts w:asciiTheme="majorHAnsi" w:hAnsiTheme="majorHAnsi" w:cstheme="majorHAnsi"/>
+                <w:sz w:val="22"/>
+              </w:rPr>
+              <w:t>}{</w:t>
+            </w:r>
+            <w:proofErr w:type="gramEnd"/>
+            <w:r>
+              <w:rPr>
+                <w:rFonts w:asciiTheme="majorHAnsi" w:hAnsiTheme="majorHAnsi" w:cstheme="majorHAnsi"/>
+                <w:sz w:val="22"/>
+              </w:rPr>
+              <w:t>/</w:t>
+            </w:r>
+            <w:proofErr w:type="spellStart"/>
+            <w:r>
+              <w:rPr>
+                <w:rFonts w:asciiTheme="majorHAnsi" w:hAnsiTheme="majorHAnsi" w:cstheme="majorHAnsi"/>
+                <w:sz w:val="22"/>
+              </w:rPr>
+              <w:t>workExperience</w:t>
+            </w:r>
+            <w:proofErr w:type="spellEnd"/>
+            <w:r>
+              <w:rPr>
+                <w:rFonts w:asciiTheme="majorHAnsi" w:hAnsiTheme="majorHAnsi" w:cstheme="majorHAnsi"/>
+                <w:sz w:val="22"/>
+              </w:rPr>
+              <w:t>}</w:t>
             </w:r>
           </w:p>
           <w:p>
@@ -1294,7 +1472,39 @@
                 <w:rFonts w:asciiTheme="majorHAnsi" w:hAnsiTheme="majorHAnsi" w:cstheme="majorHAnsi"/>
                 <w:sz w:val="26"/>
               </w:rPr>
-              <w:t>{#educationalHistory}{name-of-institute}</w:t>
+              <w:t>{#</w:t>
+            </w:r>
+            <w:proofErr w:type="spellStart"/>
+            <w:r>
+              <w:rPr>
+                <w:rFonts w:asciiTheme="majorHAnsi" w:hAnsiTheme="majorHAnsi" w:cstheme="majorHAnsi"/>
+                <w:sz w:val="26"/>
+              </w:rPr>
+              <w:t>educationalHistory</w:t>
+            </w:r>
+            <w:proofErr w:type="spellEnd"/>
+            <w:r>
+              <w:rPr>
+                <w:rFonts w:asciiTheme="majorHAnsi" w:hAnsiTheme="majorHAnsi" w:cstheme="majorHAnsi"/>
+                <w:sz w:val="26"/>
+              </w:rPr>
+              <w:t>}{</w:t>
+            </w:r>
+            <w:proofErr w:type="gramStart"/>
+            <w:r>
+              <w:rPr>
+                <w:rFonts w:asciiTheme="majorHAnsi" w:hAnsiTheme="majorHAnsi" w:cstheme="majorHAnsi"/>
+                <w:sz w:val="26"/>
+              </w:rPr>
+              <w:t>name-of-institute</w:t>
+            </w:r>
+            <w:proofErr w:type="gramEnd"/>
+            <w:r>
+              <w:rPr>
+                <w:rFonts w:asciiTheme="majorHAnsi" w:hAnsiTheme="majorHAnsi" w:cstheme="majorHAnsi"/>
+                <w:sz w:val="26"/>
+              </w:rPr>
+              <w:t>}</w:t>
             </w:r>
             <w:r>
               <w:rPr>
@@ -1338,13 +1548,29 @@
                 <w:rFonts w:asciiTheme="majorHAnsi" w:hAnsiTheme="majorHAnsi" w:cstheme="majorHAnsi"/>
                 <w:sz w:val="22"/>
               </w:rPr>
-              <w:t>{started}</w:t>
-            </w:r>
+              <w:t>{</w:t>
+            </w:r>
+            <w:proofErr w:type="gramStart"/>
             <w:r>
               <w:rPr>
                 <w:rFonts w:asciiTheme="majorHAnsi" w:hAnsiTheme="majorHAnsi" w:cstheme="majorHAnsi"/>
                 <w:sz w:val="22"/>
               </w:rPr>
+              <w:t>started</w:t>
+            </w:r>
+            <w:proofErr w:type="gramEnd"/>
+            <w:r>
+              <w:rPr>
+                <w:rFonts w:asciiTheme="majorHAnsi" w:hAnsiTheme="majorHAnsi" w:cstheme="majorHAnsi"/>
+                <w:sz w:val="22"/>
+              </w:rPr>
+              <w:t>}</w:t>
+            </w:r>
+            <w:r>
+              <w:rPr>
+                <w:rFonts w:asciiTheme="majorHAnsi" w:hAnsiTheme="majorHAnsi" w:cstheme="majorHAnsi"/>
+                <w:sz w:val="22"/>
+              </w:rPr>
               <w:t xml:space="preserve"> </w:t>
             </w:r>
             <w:r>
@@ -1352,7 +1578,39 @@
                 <w:rFonts w:asciiTheme="majorHAnsi" w:hAnsiTheme="majorHAnsi" w:cstheme="majorHAnsi"/>
                 <w:sz w:val="22"/>
               </w:rPr>
-              <w:t>– {finished}, {location}{/educationalHistory}</w:t>
+              <w:t>– {finished}, {location</w:t>
+            </w:r>
+            <w:proofErr w:type="gramStart"/>
+            <w:r>
+              <w:rPr>
+                <w:rFonts w:asciiTheme="majorHAnsi" w:hAnsiTheme="majorHAnsi" w:cstheme="majorHAnsi"/>
+                <w:sz w:val="22"/>
+              </w:rPr>
+              <w:t>}{</w:t>
+            </w:r>
+            <w:proofErr w:type="gramEnd"/>
+            <w:r>
+              <w:rPr>
+                <w:rFonts w:asciiTheme="majorHAnsi" w:hAnsiTheme="majorHAnsi" w:cstheme="majorHAnsi"/>
+                <w:sz w:val="22"/>
+              </w:rPr>
+              <w:t>/</w:t>
+            </w:r>
+            <w:proofErr w:type="spellStart"/>
+            <w:r>
+              <w:rPr>
+                <w:rFonts w:asciiTheme="majorHAnsi" w:hAnsiTheme="majorHAnsi" w:cstheme="majorHAnsi"/>
+                <w:sz w:val="22"/>
+              </w:rPr>
+              <w:t>educationalHistory</w:t>
+            </w:r>
+            <w:proofErr w:type="spellEnd"/>
+            <w:r>
+              <w:rPr>
+                <w:rFonts w:asciiTheme="majorHAnsi" w:hAnsiTheme="majorHAnsi" w:cstheme="majorHAnsi"/>
+                <w:sz w:val="22"/>
+              </w:rPr>
+              <w:t>}</w:t>
             </w:r>
           </w:p>
         </w:tc>
@@ -1557,6 +1815,7 @@
               </w:rPr>
               <w:t>}{</w:t>
             </w:r>
+            <w:proofErr w:type="gramStart"/>
             <w:r>
               <w:rPr>
                 <w:rFonts w:asciiTheme="majorHAnsi" w:hAnsiTheme="majorHAnsi" w:cstheme="majorHAnsi"/>
@@ -1564,6 +1823,7 @@
               </w:rPr>
               <w:t>referee-name</w:t>
             </w:r>
+            <w:proofErr w:type="gramEnd"/>
             <w:r>
               <w:rPr>
                 <w:rFonts w:asciiTheme="majorHAnsi" w:hAnsiTheme="majorHAnsi" w:cstheme="majorHAnsi"/>
@@ -1602,30 +1862,41 @@
               <w:spacing w:before="0"/>
               <w:rPr>
                 <w:rFonts w:asciiTheme="majorHAnsi" w:hAnsiTheme="majorHAnsi" w:cstheme="majorHAnsi"/>
-                <w:sz w:val="26"/>
-              </w:rPr>
-            </w:pPr>
-            <w:r>
-              <w:rPr>
-                <w:rFonts w:asciiTheme="majorHAnsi" w:hAnsiTheme="majorHAnsi" w:cstheme="majorHAnsi"/>
-                <w:sz w:val="26"/>
-              </w:rPr>
-              <w:t xml:space="preserve">{referee-contact}, </w:t>
-            </w:r>
-            <w:r>
-              <w:rPr>
-                <w:rFonts w:asciiTheme="majorHAnsi" w:hAnsiTheme="majorHAnsi" w:cstheme="majorHAnsi"/>
                 <w:i/>
                 <w:sz w:val="26"/>
               </w:rPr>
-              <w:t xml:space="preserve">{referee-organization} </w:t>
-            </w:r>
-            <w:r>
-              <w:rPr>
-                <w:rFonts w:asciiTheme="majorHAnsi" w:hAnsiTheme="majorHAnsi" w:cstheme="majorHAnsi"/>
-                <w:sz w:val="26"/>
-              </w:rPr>
-              <w:t>{/referees}</w:t>
+            </w:pPr>
+            <w:r>
+              <w:rPr>
+                <w:rFonts w:asciiTheme="majorHAnsi" w:hAnsiTheme="majorHAnsi" w:cstheme="majorHAnsi"/>
+                <w:sz w:val="26"/>
+              </w:rPr>
+              <w:t>{referee-organization}</w:t>
+            </w:r>
+          </w:p>
+          <w:p>
+            <w:pPr>
+              <w:pStyle w:val="normal0"/>
+              <w:spacing w:before="0"/>
+              <w:rPr>
+                <w:rFonts w:asciiTheme="majorHAnsi" w:hAnsiTheme="majorHAnsi" w:cstheme="majorHAnsi"/>
+                <w:sz w:val="26"/>
+              </w:rPr>
+            </w:pPr>
+            <w:r>
+              <w:rPr>
+                <w:rFonts w:asciiTheme="majorHAnsi" w:hAnsiTheme="majorHAnsi" w:cstheme="majorHAnsi"/>
+                <w:i/>
+                <w:sz w:val="26"/>
+              </w:rPr>
+              <w:t>{referee-contact}</w:t>
+            </w:r>
+            <w:r>
+              <w:rPr>
+                <w:rFonts w:asciiTheme="majorHAnsi" w:hAnsiTheme="majorHAnsi" w:cstheme="majorHAnsi"/>
+                <w:sz w:val="26"/>
+              </w:rPr>
+              <w:t xml:space="preserve"> {/referees}</w:t>
             </w:r>
           </w:p>
         </w:tc>

</xml_diff>